<commit_message>
Insert Delete a Json file form the database, delete entire record by paperID - CASCADE not working, including sample scripts that can help move project forward - hardcoded
</commit_message>
<xml_diff>
--- a/Novero_IndependentMastersProject_draft.docx
+++ b/Novero_IndependentMastersProject_draft.docx
@@ -353,23 +353,7 @@
           <w:sz w:val="20"/>
           <w:szCs w:val="20"/>
         </w:rPr>
-        <w:t xml:space="preserve">Learning </w:t>
-      </w:r>
-      <w:r>
-        <w:rPr>
-          <w:b/>
-          <w:sz w:val="20"/>
-          <w:szCs w:val="20"/>
-        </w:rPr>
-        <w:t>Objective</w:t>
-      </w:r>
-      <w:r>
-        <w:rPr>
-          <w:b/>
-          <w:sz w:val="20"/>
-          <w:szCs w:val="20"/>
-        </w:rPr>
-        <w:t>s</w:t>
+        <w:t>Learning Objectives</w:t>
       </w:r>
       <w:r>
         <w:rPr>
@@ -1266,15 +1250,7 @@
           <w:sz w:val="20"/>
           <w:szCs w:val="20"/>
         </w:rPr>
-        <w:t xml:space="preserve">The </w:t>
-      </w:r>
-      <w:r>
-        <w:rPr>
-          <w:i/>
-          <w:sz w:val="20"/>
-          <w:szCs w:val="20"/>
-        </w:rPr>
-        <w:t>Flask Web Application</w:t>
+        <w:t>The Flask Web Application</w:t>
       </w:r>
     </w:p>
     <w:p>
@@ -1651,16 +1627,7 @@
           <w:sz w:val="20"/>
           <w:szCs w:val="20"/>
         </w:rPr>
-        <w:t>Author</w:t>
-      </w:r>
-      <w:r>
-        <w:rPr>
-          <w:rFonts w:ascii="Times New Roman" w:hAnsi="Times New Roman" w:cs="Times New Roman"/>
-          <w:color w:val="000000"/>
-          <w:sz w:val="20"/>
-          <w:szCs w:val="20"/>
-        </w:rPr>
-        <w:t xml:space="preserve"> Name, Paper Title, Conference, Year Published, Author’s Total Publication Count</w:t>
+        <w:t>Author Name, Paper Title, Conference, Year Published, Author’s Total Publication Count</w:t>
       </w:r>
     </w:p>
     <w:p>
@@ -1744,25 +1711,7 @@
           <w:sz w:val="20"/>
           <w:szCs w:val="20"/>
         </w:rPr>
-        <w:t xml:space="preserve">Author Name, Paper </w:t>
-      </w:r>
-      <w:r>
-        <w:rPr>
-          <w:rFonts w:ascii="Times New Roman" w:hAnsi="Times New Roman" w:cs="Times New Roman"/>
-          <w:color w:val="000000"/>
-          <w:sz w:val="20"/>
-          <w:szCs w:val="20"/>
-        </w:rPr>
-        <w:t xml:space="preserve">ID number, Paper Tile, Author’s Count in total papers published </w:t>
-      </w:r>
-      <w:r>
-        <w:rPr>
-          <w:rFonts w:ascii="Times New Roman" w:hAnsi="Times New Roman" w:cs="Times New Roman"/>
-          <w:color w:val="000000"/>
-          <w:sz w:val="20"/>
-          <w:szCs w:val="20"/>
-        </w:rPr>
-        <w:t>per that given year</w:t>
+        <w:t>Author Name, Paper ID number, Paper Tile, Author’s Count in total papers published per that given year</w:t>
       </w:r>
     </w:p>
     <w:p>
@@ -1848,16 +1797,7 @@
           <w:sz w:val="20"/>
           <w:szCs w:val="20"/>
         </w:rPr>
-        <w:t xml:space="preserve"> author’s name </w:t>
-      </w:r>
-      <w:r>
-        <w:rPr>
-          <w:rFonts w:ascii="Times New Roman" w:hAnsi="Times New Roman" w:cs="Times New Roman"/>
-          <w:color w:val="000000"/>
-          <w:sz w:val="20"/>
-          <w:szCs w:val="20"/>
-        </w:rPr>
-        <w:t>(searchable)</w:t>
+        <w:t xml:space="preserve"> author’s name (searchable)</w:t>
       </w:r>
       <w:r>
         <w:rPr>
@@ -1908,34 +1848,7 @@
           <w:sz w:val="20"/>
           <w:szCs w:val="20"/>
         </w:rPr>
-        <w:t xml:space="preserve">Author Name, </w:t>
-      </w:r>
-      <w:r>
-        <w:rPr>
-          <w:rFonts w:ascii="Times New Roman" w:hAnsi="Times New Roman" w:cs="Times New Roman"/>
-          <w:color w:val="000000"/>
-          <w:sz w:val="20"/>
-          <w:szCs w:val="20"/>
-        </w:rPr>
-        <w:t xml:space="preserve">Paper ID, </w:t>
-      </w:r>
-      <w:r>
-        <w:rPr>
-          <w:rFonts w:ascii="Times New Roman" w:hAnsi="Times New Roman" w:cs="Times New Roman"/>
-          <w:color w:val="000000"/>
-          <w:sz w:val="20"/>
-          <w:szCs w:val="20"/>
-        </w:rPr>
-        <w:t xml:space="preserve">Paper Tile, </w:t>
-      </w:r>
-      <w:r>
-        <w:rPr>
-          <w:rFonts w:ascii="Times New Roman" w:hAnsi="Times New Roman" w:cs="Times New Roman"/>
-          <w:color w:val="000000"/>
-          <w:sz w:val="20"/>
-          <w:szCs w:val="20"/>
-        </w:rPr>
-        <w:t>Conference, Year Published</w:t>
+        <w:t>Author Name, Paper ID, Paper Tile, Conference, Year Published</w:t>
       </w:r>
     </w:p>
     <w:p>
@@ -2103,16 +2016,7 @@
           <w:sz w:val="20"/>
           <w:szCs w:val="20"/>
         </w:rPr>
-        <w:t xml:space="preserve">Visualize </w:t>
-      </w:r>
-      <w:r>
-        <w:rPr>
-          <w:rFonts w:ascii="Times New Roman" w:hAnsi="Times New Roman" w:cs="Times New Roman"/>
-          <w:color w:val="000000"/>
-          <w:sz w:val="20"/>
-          <w:szCs w:val="20"/>
-        </w:rPr>
-        <w:t xml:space="preserve">all Authors as a frequency based </w:t>
+        <w:t xml:space="preserve">Visualize all Authors as a frequency based </w:t>
       </w:r>
       <w:proofErr w:type="spellStart"/>
       <w:r>
@@ -2415,16 +2319,7 @@
           <w:sz w:val="20"/>
           <w:szCs w:val="20"/>
         </w:rPr>
-        <w:t>Paper ID, Paper Tile</w:t>
-      </w:r>
-      <w:r>
-        <w:rPr>
-          <w:rFonts w:ascii="Times New Roman" w:hAnsi="Times New Roman" w:cs="Times New Roman"/>
-          <w:color w:val="000000"/>
-          <w:sz w:val="20"/>
-          <w:szCs w:val="20"/>
-        </w:rPr>
-        <w:t>, Abstract</w:t>
+        <w:t>Paper ID, Paper Tile, Abstract</w:t>
       </w:r>
     </w:p>
     <w:p>
@@ -2611,16 +2506,7 @@
           <w:sz w:val="20"/>
           <w:szCs w:val="20"/>
         </w:rPr>
-        <w:t>Paper Title, Conference, Year Published</w:t>
-      </w:r>
-      <w:r>
-        <w:rPr>
-          <w:rFonts w:ascii="Times New Roman" w:hAnsi="Times New Roman" w:cs="Times New Roman"/>
-          <w:color w:val="000000"/>
-          <w:sz w:val="20"/>
-          <w:szCs w:val="20"/>
-        </w:rPr>
-        <w:t>, Abstract</w:t>
+        <w:t>Paper Title, Conference, Year Published, Abstract</w:t>
       </w:r>
     </w:p>
     <w:p>
@@ -2682,15 +2568,7 @@
           <w:sz w:val="20"/>
           <w:szCs w:val="20"/>
         </w:rPr>
-        <w:t xml:space="preserve">, link </w:t>
-      </w:r>
-      <w:r>
-        <w:rPr>
-          <w:rFonts w:ascii="Times New Roman" w:hAnsi="Times New Roman" w:cs="Times New Roman"/>
-          <w:sz w:val="20"/>
-          <w:szCs w:val="20"/>
-        </w:rPr>
-        <w:t xml:space="preserve">to the </w:t>
+        <w:t xml:space="preserve">, link to the </w:t>
       </w:r>
       <w:proofErr w:type="spellStart"/>
       <w:r>
@@ -2717,15 +2595,7 @@
           <w:sz w:val="20"/>
           <w:szCs w:val="20"/>
         </w:rPr>
-        <w:t xml:space="preserve">metadata </w:t>
-      </w:r>
-      <w:r>
-        <w:rPr>
-          <w:rFonts w:ascii="Times New Roman" w:hAnsi="Times New Roman" w:cs="Times New Roman"/>
-          <w:sz w:val="20"/>
-          <w:szCs w:val="20"/>
-        </w:rPr>
-        <w:t xml:space="preserve"> above</w:t>
+        <w:t>metadata  above</w:t>
       </w:r>
       <w:proofErr w:type="gramEnd"/>
       <w:r>
@@ -2948,16 +2818,7 @@
           <w:sz w:val="20"/>
           <w:szCs w:val="20"/>
         </w:rPr>
-        <w:t xml:space="preserve">Paper ID, </w:t>
-      </w:r>
-      <w:r>
-        <w:rPr>
-          <w:rFonts w:ascii="Times New Roman" w:hAnsi="Times New Roman" w:cs="Times New Roman"/>
-          <w:color w:val="000000"/>
-          <w:sz w:val="20"/>
-          <w:szCs w:val="20"/>
-        </w:rPr>
-        <w:t>Paper Title, Conference, Year Published</w:t>
+        <w:t>Paper ID, Paper Title, Conference, Year Published</w:t>
       </w:r>
     </w:p>
     <w:p>
@@ -3002,25 +2863,7 @@
           <w:sz w:val="20"/>
           <w:szCs w:val="20"/>
         </w:rPr>
-        <w:t>Table of above metadata</w:t>
-      </w:r>
-      <w:r>
-        <w:rPr>
-          <w:rFonts w:ascii="Times New Roman" w:hAnsi="Times New Roman" w:cs="Times New Roman"/>
-          <w:color w:val="000000"/>
-          <w:sz w:val="20"/>
-          <w:szCs w:val="20"/>
-        </w:rPr>
-        <w:t xml:space="preserve">, </w:t>
-      </w:r>
-      <w:r>
-        <w:rPr>
-          <w:rFonts w:ascii="Times New Roman" w:hAnsi="Times New Roman" w:cs="Times New Roman"/>
-          <w:color w:val="000000"/>
-          <w:sz w:val="20"/>
-          <w:szCs w:val="20"/>
-        </w:rPr>
-        <w:t xml:space="preserve">Table of Keyword count per conference/year, link to A </w:t>
+        <w:t xml:space="preserve">Table of above metadata, Table of Keyword count per conference/year, link to A </w:t>
       </w:r>
       <w:proofErr w:type="spellStart"/>
       <w:r>
@@ -3062,23 +2905,7 @@
           <w:sz w:val="20"/>
           <w:szCs w:val="20"/>
         </w:rPr>
-        <w:t xml:space="preserve">View table of </w:t>
-      </w:r>
-      <w:r>
-        <w:rPr>
-          <w:rFonts w:ascii="Times New Roman" w:hAnsi="Times New Roman" w:cs="Times New Roman"/>
-          <w:sz w:val="20"/>
-          <w:szCs w:val="20"/>
-        </w:rPr>
-        <w:t>Top 20 keywords</w:t>
-      </w:r>
-      <w:r>
-        <w:rPr>
-          <w:rFonts w:ascii="Times New Roman" w:hAnsi="Times New Roman" w:cs="Times New Roman"/>
-          <w:sz w:val="20"/>
-          <w:szCs w:val="20"/>
-        </w:rPr>
-        <w:t xml:space="preserve"> with metadata and link to </w:t>
+        <w:t xml:space="preserve">View table of Top 20 keywords with metadata and link to </w:t>
       </w:r>
       <w:proofErr w:type="spellStart"/>
       <w:r>
@@ -3267,39 +3094,7 @@
           <w:sz w:val="20"/>
           <w:szCs w:val="20"/>
         </w:rPr>
-        <w:t xml:space="preserve">Abstract, Author </w:t>
-      </w:r>
-      <w:r>
-        <w:rPr>
-          <w:rFonts w:ascii="Times New Roman" w:hAnsi="Times New Roman" w:cs="Times New Roman"/>
-          <w:sz w:val="20"/>
-          <w:szCs w:val="20"/>
-        </w:rPr>
-        <w:t>affiliation</w:t>
-      </w:r>
-      <w:r>
-        <w:rPr>
-          <w:rFonts w:ascii="Times New Roman" w:hAnsi="Times New Roman" w:cs="Times New Roman"/>
-          <w:sz w:val="20"/>
-          <w:szCs w:val="20"/>
-        </w:rPr>
-        <w:t xml:space="preserve">, </w:t>
-      </w:r>
-      <w:r>
-        <w:rPr>
-          <w:rFonts w:ascii="Times New Roman" w:hAnsi="Times New Roman" w:cs="Times New Roman"/>
-          <w:sz w:val="20"/>
-          <w:szCs w:val="20"/>
-        </w:rPr>
-        <w:t>Authors</w:t>
-      </w:r>
-      <w:r>
-        <w:rPr>
-          <w:rFonts w:ascii="Times New Roman" w:hAnsi="Times New Roman" w:cs="Times New Roman"/>
-          <w:sz w:val="20"/>
-          <w:szCs w:val="20"/>
-        </w:rPr>
-        <w:t xml:space="preserve"> (</w:t>
+        <w:t>Abstract, Author affiliation, Authors (</w:t>
       </w:r>
       <w:proofErr w:type="spellStart"/>
       <w:r>
@@ -3511,23 +3306,7 @@
           <w:sz w:val="20"/>
           <w:szCs w:val="20"/>
         </w:rPr>
-        <w:t>Conference</w:t>
-      </w:r>
-      <w:r>
-        <w:rPr>
-          <w:rFonts w:ascii="Times New Roman" w:hAnsi="Times New Roman" w:cs="Times New Roman"/>
-          <w:sz w:val="20"/>
-          <w:szCs w:val="20"/>
-        </w:rPr>
-        <w:t xml:space="preserve"> ID, </w:t>
-      </w:r>
-      <w:r>
-        <w:rPr>
-          <w:rFonts w:ascii="Times New Roman" w:hAnsi="Times New Roman" w:cs="Times New Roman"/>
-          <w:sz w:val="20"/>
-          <w:szCs w:val="20"/>
-        </w:rPr>
-        <w:t>Conference Name</w:t>
+        <w:t>Conference ID, Conference Name</w:t>
       </w:r>
     </w:p>
     <w:p>
@@ -3783,23 +3562,7 @@
           <w:sz w:val="20"/>
           <w:szCs w:val="20"/>
         </w:rPr>
-        <w:t xml:space="preserve">Paper ID, </w:t>
-      </w:r>
-      <w:r>
-        <w:rPr>
-          <w:rFonts w:ascii="Times New Roman" w:hAnsi="Times New Roman" w:cs="Times New Roman"/>
-          <w:sz w:val="20"/>
-          <w:szCs w:val="20"/>
-        </w:rPr>
-        <w:t>Keyword</w:t>
-      </w:r>
-      <w:r>
-        <w:rPr>
-          <w:rFonts w:ascii="Times New Roman" w:hAnsi="Times New Roman" w:cs="Times New Roman"/>
-          <w:sz w:val="20"/>
-          <w:szCs w:val="20"/>
-        </w:rPr>
-        <w:t xml:space="preserve"> ID</w:t>
+        <w:t>Paper ID, Keyword ID</w:t>
       </w:r>
     </w:p>
     <w:p>
@@ -3906,8 +3669,269 @@
           <w:sz w:val="20"/>
           <w:szCs w:val="20"/>
         </w:rPr>
-        <w:t>, memory/speed</w:t>
-      </w:r>
+        <w:t xml:space="preserve">, memory/speed </w:t>
+      </w:r>
+    </w:p>
+    <w:p>
+      <w:pPr>
+        <w:rPr>
+          <w:rFonts w:ascii="Times New Roman" w:hAnsi="Times New Roman" w:cs="Times New Roman"/>
+          <w:sz w:val="20"/>
+          <w:szCs w:val="20"/>
+        </w:rPr>
+      </w:pPr>
+      <w:r>
+        <w:rPr>
+          <w:rFonts w:ascii="Times New Roman" w:hAnsi="Times New Roman" w:cs="Times New Roman"/>
+          <w:sz w:val="20"/>
+          <w:szCs w:val="20"/>
+        </w:rPr>
+        <w:t>Succi</w:t>
+      </w:r>
+      <w:r>
+        <w:rPr>
+          <w:rFonts w:ascii="Times New Roman" w:hAnsi="Times New Roman" w:cs="Times New Roman"/>
+          <w:sz w:val="20"/>
+          <w:szCs w:val="20"/>
+        </w:rPr>
+        <w:t>nc</w:t>
+      </w:r>
+      <w:r>
+        <w:rPr>
+          <w:rFonts w:ascii="Times New Roman" w:hAnsi="Times New Roman" w:cs="Times New Roman"/>
+          <w:sz w:val="20"/>
+          <w:szCs w:val="20"/>
+        </w:rPr>
+        <w:t>tness of the code, refactoring</w:t>
+      </w:r>
+    </w:p>
+    <w:p>
+      <w:pPr>
+        <w:rPr>
+          <w:rFonts w:ascii="Times New Roman" w:hAnsi="Times New Roman" w:cs="Times New Roman"/>
+          <w:sz w:val="20"/>
+          <w:szCs w:val="20"/>
+        </w:rPr>
+      </w:pPr>
+      <w:r>
+        <w:rPr>
+          <w:rFonts w:ascii="Times New Roman" w:hAnsi="Times New Roman" w:cs="Times New Roman"/>
+          <w:sz w:val="20"/>
+          <w:szCs w:val="20"/>
+        </w:rPr>
+        <w:t>Hardcoded elements</w:t>
+      </w:r>
+    </w:p>
+    <w:p>
+      <w:pPr>
+        <w:rPr>
+          <w:rFonts w:ascii="Times New Roman" w:hAnsi="Times New Roman" w:cs="Times New Roman"/>
+          <w:sz w:val="20"/>
+          <w:szCs w:val="20"/>
+        </w:rPr>
+      </w:pPr>
+      <w:r>
+        <w:rPr>
+          <w:rFonts w:ascii="Times New Roman" w:hAnsi="Times New Roman" w:cs="Times New Roman"/>
+          <w:sz w:val="20"/>
+          <w:szCs w:val="20"/>
+        </w:rPr>
+        <w:t>Extendibility</w:t>
+      </w:r>
+    </w:p>
+    <w:p>
+      <w:pPr>
+        <w:rPr>
+          <w:rFonts w:ascii="Times New Roman" w:hAnsi="Times New Roman" w:cs="Times New Roman"/>
+          <w:sz w:val="20"/>
+          <w:szCs w:val="20"/>
+        </w:rPr>
+      </w:pPr>
+      <w:r>
+        <w:rPr>
+          <w:rFonts w:ascii="Times New Roman" w:hAnsi="Times New Roman" w:cs="Times New Roman"/>
+          <w:sz w:val="20"/>
+          <w:szCs w:val="20"/>
+        </w:rPr>
+        <w:t>Blueprints?</w:t>
+      </w:r>
+    </w:p>
+    <w:p>
+      <w:pPr>
+        <w:rPr>
+          <w:rFonts w:ascii="Times New Roman" w:hAnsi="Times New Roman" w:cs="Times New Roman"/>
+          <w:sz w:val="20"/>
+          <w:szCs w:val="20"/>
+        </w:rPr>
+      </w:pPr>
+      <w:r>
+        <w:rPr>
+          <w:rFonts w:ascii="Times New Roman" w:hAnsi="Times New Roman" w:cs="Times New Roman"/>
+          <w:sz w:val="20"/>
+          <w:szCs w:val="20"/>
+        </w:rPr>
+        <w:t>Aesthetics</w:t>
+      </w:r>
+    </w:p>
+    <w:p>
+      <w:pPr>
+        <w:rPr>
+          <w:rFonts w:ascii="Times New Roman" w:hAnsi="Times New Roman" w:cs="Times New Roman"/>
+          <w:sz w:val="20"/>
+          <w:szCs w:val="20"/>
+        </w:rPr>
+      </w:pPr>
+      <w:r>
+        <w:rPr>
+          <w:rFonts w:ascii="Times New Roman" w:hAnsi="Times New Roman" w:cs="Times New Roman"/>
+          <w:sz w:val="20"/>
+          <w:szCs w:val="20"/>
+        </w:rPr>
+        <w:t>Collision potential</w:t>
+      </w:r>
+    </w:p>
+    <w:p>
+      <w:pPr>
+        <w:rPr>
+          <w:rFonts w:ascii="Times New Roman" w:hAnsi="Times New Roman" w:cs="Times New Roman"/>
+          <w:sz w:val="20"/>
+          <w:szCs w:val="20"/>
+        </w:rPr>
+      </w:pPr>
+      <w:r>
+        <w:rPr>
+          <w:rFonts w:ascii="Times New Roman" w:hAnsi="Times New Roman" w:cs="Times New Roman"/>
+          <w:sz w:val="20"/>
+          <w:szCs w:val="20"/>
+        </w:rPr>
+        <w:br w:type="page"/>
+      </w:r>
+    </w:p>
+    <w:p>
+      <w:pPr>
+        <w:pStyle w:val="Normal1"/>
+        <w:jc w:val="center"/>
+        <w:rPr>
+          <w:i/>
+          <w:sz w:val="20"/>
+          <w:szCs w:val="20"/>
+        </w:rPr>
+      </w:pPr>
+      <w:r>
+        <w:rPr>
+          <w:i/>
+          <w:sz w:val="20"/>
+          <w:szCs w:val="20"/>
+        </w:rPr>
+        <w:t>Amazon Web Services</w:t>
+      </w:r>
+    </w:p>
+    <w:p>
+      <w:pPr>
+        <w:pStyle w:val="Normal1"/>
+        <w:jc w:val="center"/>
+        <w:rPr>
+          <w:i/>
+          <w:sz w:val="20"/>
+          <w:szCs w:val="20"/>
+        </w:rPr>
+      </w:pPr>
+      <w:r>
+        <w:rPr>
+          <w:i/>
+          <w:sz w:val="20"/>
+          <w:szCs w:val="20"/>
+        </w:rPr>
+        <w:t>Public Deployment with Ubuntu Server</w:t>
+      </w:r>
+    </w:p>
+    <w:p>
+      <w:pPr>
+        <w:pStyle w:val="Normal1"/>
+        <w:rPr>
+          <w:sz w:val="20"/>
+          <w:szCs w:val="20"/>
+        </w:rPr>
+      </w:pPr>
+    </w:p>
+    <w:p>
+      <w:pPr>
+        <w:rPr>
+          <w:rFonts w:ascii="Times New Roman" w:hAnsi="Times New Roman" w:cs="Times New Roman"/>
+          <w:sz w:val="20"/>
+          <w:szCs w:val="20"/>
+        </w:rPr>
+      </w:pPr>
+      <w:r>
+        <w:rPr>
+          <w:rFonts w:ascii="Times New Roman" w:hAnsi="Times New Roman" w:cs="Times New Roman"/>
+          <w:sz w:val="20"/>
+          <w:szCs w:val="20"/>
+        </w:rPr>
+        <w:t>Ugh</w:t>
+      </w:r>
+      <w:r>
+        <w:rPr>
+          <w:rFonts w:ascii="Times New Roman" w:hAnsi="Times New Roman" w:cs="Times New Roman"/>
+          <w:sz w:val="20"/>
+          <w:szCs w:val="20"/>
+        </w:rPr>
+        <w:t>!</w:t>
+      </w:r>
+    </w:p>
+    <w:p>
+      <w:pPr>
+        <w:rPr>
+          <w:rFonts w:ascii="Times New Roman" w:hAnsi="Times New Roman" w:cs="Times New Roman"/>
+          <w:sz w:val="20"/>
+          <w:szCs w:val="20"/>
+        </w:rPr>
+      </w:pPr>
+    </w:p>
+    <w:p>
+      <w:pPr>
+        <w:rPr>
+          <w:rFonts w:ascii="Times New Roman" w:hAnsi="Times New Roman" w:cs="Times New Roman"/>
+          <w:sz w:val="20"/>
+          <w:szCs w:val="20"/>
+        </w:rPr>
+      </w:pPr>
+      <w:r>
+        <w:rPr>
+          <w:rFonts w:ascii="Times New Roman" w:hAnsi="Times New Roman" w:cs="Times New Roman"/>
+          <w:sz w:val="20"/>
+          <w:szCs w:val="20"/>
+        </w:rPr>
+        <w:t>Mod-</w:t>
+      </w:r>
+      <w:proofErr w:type="spellStart"/>
+      <w:r>
+        <w:rPr>
+          <w:rFonts w:ascii="Times New Roman" w:hAnsi="Times New Roman" w:cs="Times New Roman"/>
+          <w:sz w:val="20"/>
+          <w:szCs w:val="20"/>
+        </w:rPr>
+        <w:t>wsgi</w:t>
+      </w:r>
+      <w:proofErr w:type="spellEnd"/>
+      <w:r>
+        <w:rPr>
+          <w:rFonts w:ascii="Times New Roman" w:hAnsi="Times New Roman" w:cs="Times New Roman"/>
+          <w:sz w:val="20"/>
+          <w:szCs w:val="20"/>
+        </w:rPr>
+        <w:t xml:space="preserve">, apache2, </w:t>
+      </w:r>
+      <w:proofErr w:type="spellStart"/>
+      <w:r>
+        <w:rPr>
+          <w:rFonts w:ascii="Times New Roman" w:hAnsi="Times New Roman" w:cs="Times New Roman"/>
+          <w:sz w:val="20"/>
+          <w:szCs w:val="20"/>
+        </w:rPr>
+        <w:t>ssh</w:t>
+      </w:r>
+      <w:proofErr w:type="spellEnd"/>
       <w:r>
         <w:rPr>
           <w:rFonts w:ascii="Times New Roman" w:hAnsi="Times New Roman" w:cs="Times New Roman"/>
@@ -3931,224 +3955,35 @@
           <w:sz w:val="20"/>
           <w:szCs w:val="20"/>
         </w:rPr>
-        <w:t>Succi</w:t>
-      </w:r>
-      <w:r>
-        <w:rPr>
-          <w:rFonts w:ascii="Times New Roman" w:hAnsi="Times New Roman" w:cs="Times New Roman"/>
-          <w:sz w:val="20"/>
-          <w:szCs w:val="20"/>
-        </w:rPr>
-        <w:t>nc</w:t>
-      </w:r>
-      <w:r>
-        <w:rPr>
-          <w:rFonts w:ascii="Times New Roman" w:hAnsi="Times New Roman" w:cs="Times New Roman"/>
-          <w:sz w:val="20"/>
-          <w:szCs w:val="20"/>
-        </w:rPr>
-        <w:t>tness of the code</w:t>
-      </w:r>
-      <w:r>
-        <w:rPr>
-          <w:rFonts w:ascii="Times New Roman" w:hAnsi="Times New Roman" w:cs="Times New Roman"/>
-          <w:sz w:val="20"/>
-          <w:szCs w:val="20"/>
-        </w:rPr>
-        <w:t>, refactoring</w:t>
-      </w:r>
-    </w:p>
-    <w:p>
-      <w:pPr>
-        <w:rPr>
-          <w:rFonts w:ascii="Times New Roman" w:hAnsi="Times New Roman" w:cs="Times New Roman"/>
-          <w:sz w:val="20"/>
-          <w:szCs w:val="20"/>
-        </w:rPr>
-      </w:pPr>
-      <w:r>
-        <w:rPr>
-          <w:rFonts w:ascii="Times New Roman" w:hAnsi="Times New Roman" w:cs="Times New Roman"/>
-          <w:sz w:val="20"/>
-          <w:szCs w:val="20"/>
-        </w:rPr>
-        <w:t>Hardcoded elements</w:t>
-      </w:r>
-    </w:p>
-    <w:p>
-      <w:pPr>
-        <w:rPr>
-          <w:rFonts w:ascii="Times New Roman" w:hAnsi="Times New Roman" w:cs="Times New Roman"/>
-          <w:sz w:val="20"/>
-          <w:szCs w:val="20"/>
-        </w:rPr>
-      </w:pPr>
-      <w:r>
-        <w:rPr>
-          <w:rFonts w:ascii="Times New Roman" w:hAnsi="Times New Roman" w:cs="Times New Roman"/>
-          <w:sz w:val="20"/>
-          <w:szCs w:val="20"/>
-        </w:rPr>
-        <w:t>Extendibility</w:t>
-      </w:r>
-    </w:p>
-    <w:p>
-      <w:pPr>
-        <w:rPr>
-          <w:rFonts w:ascii="Times New Roman" w:hAnsi="Times New Roman" w:cs="Times New Roman"/>
-          <w:sz w:val="20"/>
-          <w:szCs w:val="20"/>
-        </w:rPr>
-      </w:pPr>
-      <w:r>
-        <w:rPr>
-          <w:rFonts w:ascii="Times New Roman" w:hAnsi="Times New Roman" w:cs="Times New Roman"/>
-          <w:sz w:val="20"/>
-          <w:szCs w:val="20"/>
-        </w:rPr>
-        <w:t>Blueprints?</w:t>
-      </w:r>
-    </w:p>
-    <w:p>
-      <w:pPr>
-        <w:rPr>
-          <w:rFonts w:ascii="Times New Roman" w:hAnsi="Times New Roman" w:cs="Times New Roman"/>
-          <w:sz w:val="20"/>
-          <w:szCs w:val="20"/>
-        </w:rPr>
-      </w:pPr>
-      <w:r>
-        <w:rPr>
-          <w:rFonts w:ascii="Times New Roman" w:hAnsi="Times New Roman" w:cs="Times New Roman"/>
-          <w:sz w:val="20"/>
-          <w:szCs w:val="20"/>
-        </w:rPr>
-        <w:t>Aesthetics</w:t>
-      </w:r>
-    </w:p>
-    <w:p>
-      <w:pPr>
-        <w:rPr>
-          <w:rFonts w:ascii="Times New Roman" w:hAnsi="Times New Roman" w:cs="Times New Roman"/>
-          <w:sz w:val="20"/>
-          <w:szCs w:val="20"/>
-        </w:rPr>
-      </w:pPr>
-      <w:r>
-        <w:rPr>
-          <w:rFonts w:ascii="Times New Roman" w:hAnsi="Times New Roman" w:cs="Times New Roman"/>
-          <w:sz w:val="20"/>
-          <w:szCs w:val="20"/>
-        </w:rPr>
-        <w:t>Collision potential</w:t>
-      </w:r>
-    </w:p>
-    <w:p>
-      <w:pPr>
-        <w:rPr>
-          <w:rFonts w:ascii="Times New Roman" w:hAnsi="Times New Roman" w:cs="Times New Roman"/>
-          <w:sz w:val="20"/>
-          <w:szCs w:val="20"/>
-        </w:rPr>
-      </w:pPr>
-      <w:r>
-        <w:rPr>
-          <w:rFonts w:ascii="Times New Roman" w:hAnsi="Times New Roman" w:cs="Times New Roman"/>
-          <w:sz w:val="20"/>
-          <w:szCs w:val="20"/>
-        </w:rPr>
-        <w:br w:type="page"/>
-      </w:r>
-    </w:p>
-    <w:p>
-      <w:pPr>
-        <w:pStyle w:val="Normal1"/>
-        <w:jc w:val="center"/>
-        <w:rPr>
-          <w:i/>
-          <w:sz w:val="20"/>
-          <w:szCs w:val="20"/>
-        </w:rPr>
-      </w:pPr>
-      <w:r>
-        <w:rPr>
-          <w:i/>
-          <w:sz w:val="20"/>
-          <w:szCs w:val="20"/>
-        </w:rPr>
-        <w:t>Amazon Web Services</w:t>
-      </w:r>
-    </w:p>
-    <w:p>
-      <w:pPr>
-        <w:pStyle w:val="Normal1"/>
-        <w:jc w:val="center"/>
-        <w:rPr>
-          <w:i/>
-          <w:sz w:val="20"/>
-          <w:szCs w:val="20"/>
-        </w:rPr>
-      </w:pPr>
-      <w:r>
-        <w:rPr>
-          <w:i/>
-          <w:sz w:val="20"/>
-          <w:szCs w:val="20"/>
-        </w:rPr>
-        <w:t>Public Deployment with Ubuntu Server</w:t>
-      </w:r>
-    </w:p>
-    <w:p>
-      <w:pPr>
-        <w:pStyle w:val="Normal1"/>
-        <w:rPr>
-          <w:sz w:val="20"/>
-          <w:szCs w:val="20"/>
-        </w:rPr>
-      </w:pPr>
-    </w:p>
-    <w:p>
-      <w:pPr>
-        <w:rPr>
-          <w:rFonts w:ascii="Times New Roman" w:hAnsi="Times New Roman" w:cs="Times New Roman"/>
-          <w:sz w:val="20"/>
-          <w:szCs w:val="20"/>
-        </w:rPr>
-      </w:pPr>
-      <w:r>
-        <w:rPr>
-          <w:rFonts w:ascii="Times New Roman" w:hAnsi="Times New Roman" w:cs="Times New Roman"/>
-          <w:sz w:val="20"/>
-          <w:szCs w:val="20"/>
-        </w:rPr>
-        <w:t>Ugh</w:t>
-      </w:r>
-    </w:p>
-    <w:p>
-      <w:pPr>
-        <w:rPr>
-          <w:rFonts w:ascii="Times New Roman" w:hAnsi="Times New Roman" w:cs="Times New Roman"/>
-          <w:sz w:val="20"/>
-          <w:szCs w:val="20"/>
-        </w:rPr>
-      </w:pPr>
-    </w:p>
-    <w:p>
-      <w:pPr>
-        <w:rPr>
-          <w:rFonts w:ascii="Times New Roman" w:hAnsi="Times New Roman" w:cs="Times New Roman"/>
-          <w:sz w:val="20"/>
-          <w:szCs w:val="20"/>
-        </w:rPr>
-      </w:pPr>
-      <w:r>
-        <w:rPr>
-          <w:rFonts w:ascii="Times New Roman" w:hAnsi="Times New Roman" w:cs="Times New Roman"/>
-          <w:sz w:val="20"/>
-          <w:szCs w:val="20"/>
-        </w:rPr>
-        <w:t>Mod-</w:t>
-      </w:r>
+        <w:t>Fun times</w:t>
+      </w:r>
+    </w:p>
+    <w:p>
+      <w:pPr>
+        <w:rPr>
+          <w:rFonts w:ascii="Times New Roman" w:hAnsi="Times New Roman" w:cs="Times New Roman"/>
+          <w:sz w:val="20"/>
+          <w:szCs w:val="20"/>
+        </w:rPr>
+      </w:pPr>
+    </w:p>
+    <w:p>
+      <w:pPr>
+        <w:rPr>
+          <w:rFonts w:ascii="Times New Roman" w:hAnsi="Times New Roman" w:cs="Times New Roman"/>
+          <w:sz w:val="20"/>
+          <w:szCs w:val="20"/>
+        </w:rPr>
+      </w:pPr>
+    </w:p>
+    <w:p>
+      <w:pPr>
+        <w:rPr>
+          <w:rFonts w:ascii="Times New Roman" w:hAnsi="Times New Roman" w:cs="Times New Roman"/>
+          <w:sz w:val="20"/>
+          <w:szCs w:val="20"/>
+        </w:rPr>
+      </w:pPr>
       <w:proofErr w:type="spellStart"/>
       <w:r>
         <w:rPr>
@@ -4156,7 +3991,7 @@
           <w:sz w:val="20"/>
           <w:szCs w:val="20"/>
         </w:rPr>
-        <w:t>wsgi</w:t>
+        <w:t>Permissios</w:t>
       </w:r>
       <w:proofErr w:type="spellEnd"/>
       <w:r>
@@ -4165,42 +4000,7 @@
           <w:sz w:val="20"/>
           <w:szCs w:val="20"/>
         </w:rPr>
-        <w:t xml:space="preserve">, apache2, </w:t>
-      </w:r>
-      <w:proofErr w:type="spellStart"/>
-      <w:r>
-        <w:rPr>
-          <w:rFonts w:ascii="Times New Roman" w:hAnsi="Times New Roman" w:cs="Times New Roman"/>
-          <w:sz w:val="20"/>
-          <w:szCs w:val="20"/>
-        </w:rPr>
-        <w:t>ssh</w:t>
-      </w:r>
-      <w:proofErr w:type="spellEnd"/>
-      <w:r>
-        <w:rPr>
-          <w:rFonts w:ascii="Times New Roman" w:hAnsi="Times New Roman" w:cs="Times New Roman"/>
-          <w:sz w:val="20"/>
-          <w:szCs w:val="20"/>
-        </w:rPr>
-        <w:t xml:space="preserve"> </w:t>
-      </w:r>
-    </w:p>
-    <w:p>
-      <w:pPr>
-        <w:rPr>
-          <w:rFonts w:ascii="Times New Roman" w:hAnsi="Times New Roman" w:cs="Times New Roman"/>
-          <w:sz w:val="20"/>
-          <w:szCs w:val="20"/>
-        </w:rPr>
-      </w:pPr>
-      <w:r>
-        <w:rPr>
-          <w:rFonts w:ascii="Times New Roman" w:hAnsi="Times New Roman" w:cs="Times New Roman"/>
-          <w:sz w:val="20"/>
-          <w:szCs w:val="20"/>
-        </w:rPr>
-        <w:t>Fun times</w:t>
+        <w:t xml:space="preserve"> issues.   Pointing correctly.  Caching issue</w:t>
       </w:r>
     </w:p>
     <w:p>
@@ -4786,6 +4586,7 @@
   <w:style w:type="character" w:default="1" w:styleId="DefaultParagraphFont">
     <w:name w:val="Default Paragraph Font"/>
     <w:uiPriority w:val="1"/>
+    <w:semiHidden/>
     <w:unhideWhenUsed/>
   </w:style>
   <w:style w:type="table" w:default="1" w:styleId="TableNormal">

</xml_diff>